<commit_message>
modificando os artefatos 15, 16, 17, 18 conforme o mostrado pelo professor
</commit_message>
<xml_diff>
--- a/18 - Análise dos Eventos para cada Cenário.docx
+++ b/18 - Análise dos Eventos para cada Cenário.docx
@@ -440,7 +440,23 @@
           <w:sz w:val="24"/>
           <w:szCs w:val="24"/>
         </w:rPr>
-        <w:t xml:space="preserve"> um novo pedido ou</w:t>
+        <w:t xml:space="preserve"> um novo pedido </w:t>
+      </w:r>
+      <w:r>
+        <w:rPr>
+          <w:rFonts w:ascii="Arial" w:hAnsi="Arial" w:cs="Arial"/>
+          <w:sz w:val="24"/>
+          <w:szCs w:val="24"/>
+        </w:rPr>
+        <w:t xml:space="preserve">para o funcionário </w:t>
+      </w:r>
+      <w:r>
+        <w:rPr>
+          <w:rFonts w:ascii="Arial" w:hAnsi="Arial" w:cs="Arial"/>
+          <w:sz w:val="24"/>
+          <w:szCs w:val="24"/>
+        </w:rPr>
+        <w:t>ou</w:t>
       </w:r>
       <w:r>
         <w:rPr>
@@ -1186,6 +1202,118 @@
     </w:p>
     <w:p>
       <w:pPr>
+        <w:rPr>
+          <w:rFonts w:ascii="Arial" w:hAnsi="Arial" w:cs="Arial"/>
+        </w:rPr>
+      </w:pPr>
+    </w:p>
+    <w:p>
+      <w:pPr>
+        <w:rPr>
+          <w:rFonts w:ascii="Arial" w:hAnsi="Arial" w:cs="Arial"/>
+          <w:sz w:val="24"/>
+          <w:szCs w:val="24"/>
+        </w:rPr>
+      </w:pPr>
+      <w:r>
+        <w:rPr>
+          <w:rFonts w:ascii="Arial" w:hAnsi="Arial" w:cs="Arial"/>
+          <w:b/>
+          <w:bCs/>
+          <w:sz w:val="24"/>
+          <w:szCs w:val="24"/>
+        </w:rPr>
+        <w:t>Processo:</w:t>
+      </w:r>
+      <w:r>
+        <w:rPr>
+          <w:rFonts w:ascii="Arial" w:hAnsi="Arial" w:cs="Arial"/>
+          <w:sz w:val="24"/>
+          <w:szCs w:val="24"/>
+        </w:rPr>
+        <w:t xml:space="preserve"> </w:t>
+      </w:r>
+      <w:r>
+        <w:rPr>
+          <w:rFonts w:ascii="Arial" w:hAnsi="Arial" w:cs="Arial"/>
+          <w:sz w:val="24"/>
+          <w:szCs w:val="24"/>
+        </w:rPr>
+        <w:t>Tratar resposta da transação</w:t>
+      </w:r>
+    </w:p>
+    <w:p>
+      <w:pPr>
+        <w:rPr>
+          <w:rFonts w:ascii="Arial" w:hAnsi="Arial" w:cs="Arial"/>
+          <w:sz w:val="24"/>
+          <w:szCs w:val="24"/>
+        </w:rPr>
+      </w:pPr>
+      <w:r>
+        <w:rPr>
+          <w:rFonts w:ascii="Arial" w:hAnsi="Arial" w:cs="Arial"/>
+          <w:b/>
+          <w:bCs/>
+          <w:sz w:val="24"/>
+          <w:szCs w:val="24"/>
+        </w:rPr>
+        <w:t>Evento:</w:t>
+      </w:r>
+      <w:r>
+        <w:rPr>
+          <w:rFonts w:ascii="Arial" w:hAnsi="Arial" w:cs="Arial"/>
+          <w:sz w:val="24"/>
+          <w:szCs w:val="24"/>
+        </w:rPr>
+        <w:t xml:space="preserve"> </w:t>
+      </w:r>
+      <w:r>
+        <w:rPr>
+          <w:rFonts w:ascii="Arial" w:hAnsi="Arial" w:cs="Arial"/>
+          <w:sz w:val="24"/>
+          <w:szCs w:val="24"/>
+        </w:rPr>
+        <w:t>Provedor de cartão envia resposta do pagamento</w:t>
+      </w:r>
+    </w:p>
+    <w:p>
+      <w:pPr>
+        <w:rPr>
+          <w:rFonts w:ascii="Arial" w:hAnsi="Arial" w:cs="Arial"/>
+          <w:sz w:val="24"/>
+          <w:szCs w:val="24"/>
+        </w:rPr>
+      </w:pPr>
+      <w:r>
+        <w:rPr>
+          <w:rFonts w:ascii="Arial" w:hAnsi="Arial" w:cs="Arial"/>
+          <w:b/>
+          <w:bCs/>
+          <w:sz w:val="24"/>
+          <w:szCs w:val="24"/>
+        </w:rPr>
+        <w:t>Trabalhador envolvido:</w:t>
+      </w:r>
+      <w:r>
+        <w:rPr>
+          <w:rFonts w:ascii="Arial" w:hAnsi="Arial" w:cs="Arial"/>
+          <w:sz w:val="24"/>
+          <w:szCs w:val="24"/>
+        </w:rPr>
+        <w:t xml:space="preserve"> </w:t>
+      </w:r>
+      <w:r>
+        <w:rPr>
+          <w:rFonts w:ascii="Arial" w:hAnsi="Arial" w:cs="Arial"/>
+          <w:sz w:val="24"/>
+          <w:szCs w:val="24"/>
+        </w:rPr>
+        <w:t>provedor de cartão</w:t>
+      </w:r>
+    </w:p>
+    <w:p>
+      <w:pPr>
         <w:pStyle w:val="PargrafodaLista"/>
         <w:numPr>
           <w:ilvl w:val="0"/>
@@ -1203,7 +1331,15 @@
           <w:sz w:val="24"/>
           <w:szCs w:val="24"/>
         </w:rPr>
-        <w:t>Operação é aprovado pelo banco</w:t>
+        <w:t xml:space="preserve">Operação é aprovado pelo </w:t>
+      </w:r>
+      <w:r>
+        <w:rPr>
+          <w:rFonts w:ascii="Arial" w:hAnsi="Arial" w:cs="Arial"/>
+          <w:sz w:val="24"/>
+          <w:szCs w:val="24"/>
+        </w:rPr>
+        <w:t>provedor de cartão</w:t>
       </w:r>
     </w:p>
     <w:p>
@@ -1225,7 +1361,15 @@
           <w:sz w:val="24"/>
           <w:szCs w:val="24"/>
         </w:rPr>
-        <w:t>A operação é recusada pelo banco</w:t>
+        <w:t>A operação é recusada pelo</w:t>
+      </w:r>
+      <w:r>
+        <w:rPr>
+          <w:rFonts w:ascii="Arial" w:hAnsi="Arial" w:cs="Arial"/>
+          <w:sz w:val="24"/>
+          <w:szCs w:val="24"/>
+        </w:rPr>
+        <w:t xml:space="preserve"> provedor de cartão</w:t>
       </w:r>
       <w:r>
         <w:rPr>
@@ -1266,15 +1410,7 @@
           <w:sz w:val="24"/>
           <w:szCs w:val="24"/>
         </w:rPr>
-        <w:t>Imprimir comprovante de pagamento</w:t>
-      </w:r>
-      <w:r>
-        <w:rPr>
-          <w:rFonts w:ascii="Arial" w:hAnsi="Arial" w:cs="Arial"/>
-          <w:sz w:val="24"/>
-          <w:szCs w:val="24"/>
-        </w:rPr>
-        <w:t xml:space="preserve"> da loja e do cliente</w:t>
+        <w:t>Imprimir comprovante de pagamento da loja e do cliente</w:t>
       </w:r>
     </w:p>
     <w:p>
@@ -1318,39 +1454,7 @@
           <w:sz w:val="24"/>
           <w:szCs w:val="24"/>
         </w:rPr>
-        <w:t>Se</w:t>
-      </w:r>
-      <w:r>
-        <w:rPr>
-          <w:rFonts w:ascii="Arial" w:hAnsi="Arial" w:cs="Arial"/>
-          <w:sz w:val="24"/>
-          <w:szCs w:val="24"/>
-        </w:rPr>
-        <w:t xml:space="preserve"> cliente não qu</w:t>
-      </w:r>
-      <w:r>
-        <w:rPr>
-          <w:rFonts w:ascii="Arial" w:hAnsi="Arial" w:cs="Arial"/>
-          <w:sz w:val="24"/>
-          <w:szCs w:val="24"/>
-        </w:rPr>
-        <w:t>iser</w:t>
-      </w:r>
-      <w:r>
-        <w:rPr>
-          <w:rFonts w:ascii="Arial" w:hAnsi="Arial" w:cs="Arial"/>
-          <w:sz w:val="24"/>
-          <w:szCs w:val="24"/>
-        </w:rPr>
-        <w:t xml:space="preserve"> o comprovante de pagamento</w:t>
-      </w:r>
-      <w:r>
-        <w:rPr>
-          <w:rFonts w:ascii="Arial" w:hAnsi="Arial" w:cs="Arial"/>
-          <w:sz w:val="24"/>
-          <w:szCs w:val="24"/>
-        </w:rPr>
-        <w:t>, não imprimir.</w:t>
+        <w:t>Se cliente não quiser o comprovante de pagamento, não imprimir.</w:t>
       </w:r>
     </w:p>
     <w:p>
@@ -1372,7 +1476,7 @@
           <w:sz w:val="24"/>
           <w:szCs w:val="24"/>
         </w:rPr>
-        <w:t>Fornecer o comprovante de pagamento</w:t>
+        <w:t>As informações da resposta da transação são armazenadas</w:t>
       </w:r>
     </w:p>
     <w:p>
@@ -1394,13 +1498,66 @@
           <w:sz w:val="24"/>
           <w:szCs w:val="24"/>
         </w:rPr>
+        <w:t>Fornecer o comprovante de pagamento</w:t>
+      </w:r>
+    </w:p>
+    <w:p>
+      <w:pPr>
+        <w:pStyle w:val="PargrafodaLista"/>
+        <w:numPr>
+          <w:ilvl w:val="0"/>
+          <w:numId w:val="3"/>
+        </w:numPr>
+        <w:rPr>
+          <w:rFonts w:ascii="Arial" w:hAnsi="Arial" w:cs="Arial"/>
+          <w:sz w:val="24"/>
+          <w:szCs w:val="24"/>
+        </w:rPr>
+      </w:pPr>
+      <w:r>
+        <w:rPr>
+          <w:rFonts w:ascii="Arial" w:hAnsi="Arial" w:cs="Arial"/>
+          <w:sz w:val="24"/>
+          <w:szCs w:val="24"/>
+        </w:rPr>
         <w:t>Entregar o produto pago ao cliente</w:t>
       </w:r>
     </w:p>
     <w:p>
       <w:pPr>
-        <w:rPr>
-          <w:rFonts w:ascii="Arial" w:hAnsi="Arial" w:cs="Arial"/>
+        <w:pStyle w:val="PargrafodaLista"/>
+        <w:rPr>
+          <w:rFonts w:ascii="Arial" w:hAnsi="Arial" w:cs="Arial"/>
+          <w:sz w:val="24"/>
+          <w:szCs w:val="24"/>
+        </w:rPr>
+      </w:pPr>
+    </w:p>
+    <w:p>
+      <w:pPr>
+        <w:pStyle w:val="PargrafodaLista"/>
+        <w:rPr>
+          <w:rFonts w:ascii="Arial" w:hAnsi="Arial" w:cs="Arial"/>
+          <w:sz w:val="24"/>
+          <w:szCs w:val="24"/>
+        </w:rPr>
+      </w:pPr>
+    </w:p>
+    <w:p>
+      <w:pPr>
+        <w:rPr>
+          <w:rFonts w:ascii="Arial" w:hAnsi="Arial" w:cs="Arial"/>
+          <w:sz w:val="24"/>
+          <w:szCs w:val="24"/>
+        </w:rPr>
+      </w:pPr>
+    </w:p>
+    <w:p>
+      <w:pPr>
+        <w:rPr>
+          <w:rFonts w:ascii="Arial" w:hAnsi="Arial" w:cs="Arial"/>
+          <w:sz w:val="24"/>
+          <w:szCs w:val="24"/>
         </w:rPr>
       </w:pPr>
     </w:p>

</xml_diff>